<commit_message>
Add Adventurer selection for quests and a selection confirmation menu
</commit_message>
<xml_diff>
--- a/documentation/Adventure Guild GDD.docx
+++ b/documentation/Adventure Guild GDD.docx
@@ -9,7 +9,6 @@
         <w:jc w:val="center"/>
         <w:rPr>
           <w:rFonts w:eastAsia="Arial"/>
-          <w:lang w:val="en-CA"/>
         </w:rPr>
       </w:pPr>
       <w:r>
@@ -18,28 +17,8 @@
           <w:b/>
           <w:sz w:val="48"/>
           <w:szCs w:val="48"/>
-          <w:lang w:val="en-CA"/>
-        </w:rPr>
-        <w:t>Adventure Guild</w:t>
-      </w:r>
-      <w:r>
-        <w:rPr>
-          <w:rFonts w:ascii="Trebuchet MS" w:eastAsia="Trebuchet MS" w:hAnsi="Trebuchet MS" w:cs="Trebuchet MS"/>
-          <w:b/>
-          <w:sz w:val="48"/>
-          <w:szCs w:val="48"/>
-        </w:rPr>
-        <w:t xml:space="preserve"> GDD</w:t>
-      </w:r>
-      <w:r>
-        <w:rPr>
-          <w:rFonts w:ascii="Trebuchet MS" w:eastAsia="Trebuchet MS" w:hAnsi="Trebuchet MS" w:cs="Trebuchet MS"/>
-          <w:b/>
-          <w:sz w:val="48"/>
-          <w:szCs w:val="48"/>
-          <w:lang w:val="en-CA"/>
-        </w:rPr>
-        <w:t xml:space="preserve"> and To-Do List</w:t>
+        </w:rPr>
+        <w:t>Adventure Guild GDD and To-Do List</w:t>
       </w:r>
     </w:p>
     <w:p>
@@ -47,9 +26,6 @@
         <w:pStyle w:val="Subtitle"/>
         <w:spacing w:after="200"/>
         <w:jc w:val="center"/>
-        <w:rPr>
-          <w:lang w:val="en-CA"/>
-        </w:rPr>
       </w:pPr>
       <w:r>
         <w:rPr>
@@ -57,7 +33,6 @@
           <w:i/>
           <w:sz w:val="26"/>
           <w:szCs w:val="26"/>
-          <w:lang w:val="en-CA"/>
         </w:rPr>
         <w:t>Run a guild of adventurers while growing your own heroic renown!</w:t>
       </w:r>
@@ -233,9 +208,6 @@
     <w:p>
       <w:pPr>
         <w:pStyle w:val="Standard"/>
-        <w:rPr>
-          <w:lang w:val="en-CA"/>
-        </w:rPr>
       </w:pPr>
       <w:r>
         <w:rPr>
@@ -244,329 +216,229 @@
         <w:t>Genre:</w:t>
       </w:r>
       <w:r>
+        <w:t xml:space="preserve"> Menu based / Management / Single player</w:t>
+      </w:r>
+      <w:r>
+        <w:br/>
+      </w:r>
+      <w:r>
+        <w:rPr>
+          <w:b/>
+        </w:rPr>
+        <w:t>Target Audience:</w:t>
+      </w:r>
+      <w:r>
+        <w:t xml:space="preserve"> Rated E (or T, depending on quests)</w:t>
+      </w:r>
+    </w:p>
+    <w:p>
+      <w:pPr>
+        <w:pStyle w:val="Standard"/>
+      </w:pPr>
+      <w:r>
+        <w:rPr>
+          <w:b/>
+        </w:rPr>
+        <w:t>Controls:</w:t>
+      </w:r>
+      <w:r>
+        <w:t xml:space="preserve"> Touch screen</w:t>
+      </w:r>
+    </w:p>
+    <w:p>
+      <w:pPr>
+        <w:pStyle w:val="Standard"/>
+      </w:pPr>
+      <w:r>
+        <w:rPr>
+          <w:b/>
+        </w:rPr>
+        <w:t>Thematic Setting:</w:t>
+      </w:r>
+      <w:r>
+        <w:t xml:space="preserve"> Medieval Fantasy / Knights &amp; Monsters / Magic</w:t>
+      </w:r>
+    </w:p>
+    <w:p>
+      <w:pPr>
+        <w:pStyle w:val="Standard"/>
+      </w:pPr>
+      <w:r>
+        <w:rPr>
+          <w:b/>
+        </w:rPr>
+        <w:t>Tech Stack:</w:t>
+      </w:r>
+      <w:r>
+        <w:t xml:space="preserve"> Unity 2019.4, Asset Store for UI assets, Assets for SFX and music</w:t>
+      </w:r>
+    </w:p>
+    <w:p>
+      <w:pPr>
+        <w:pStyle w:val="Standard"/>
+      </w:pPr>
+      <w:r>
+        <w:rPr>
+          <w:b/>
+        </w:rPr>
+        <w:t>Platform(s):</w:t>
+      </w:r>
+      <w:r>
+        <w:t xml:space="preserve"> Google Play Store, iOS Store</w:t>
+      </w:r>
+    </w:p>
+    <w:p>
+      <w:pPr>
+        <w:pStyle w:val="Standard"/>
+        <w:rPr>
+          <w:b/>
+        </w:rPr>
+      </w:pPr>
+      <w:r>
+        <w:rPr>
+          <w:b/>
+        </w:rPr>
+        <w:t>MVP Game Moment:</w:t>
+      </w:r>
+      <w:r>
         <w:t xml:space="preserve"> </w:t>
       </w:r>
       <w:r>
-        <w:rPr>
-          <w:lang w:val="en-CA"/>
-        </w:rPr>
-        <w:t>Menu based / Management / Single player</w:t>
-      </w:r>
-      <w:r>
-        <w:br/>
-      </w:r>
-      <w:r>
-        <w:rPr>
-          <w:b/>
-        </w:rPr>
-        <w:t>Target Audience:</w:t>
+        <w:t>Sending your hero on a quest and reading the incidental updates until they return and claim their reward! (1 minute)</w:t>
+      </w:r>
+    </w:p>
+    <w:p>
+      <w:pPr>
+        <w:pStyle w:val="Standard"/>
+        <w:rPr>
+          <w:b/>
+        </w:rPr>
+      </w:pPr>
+    </w:p>
+    <w:p>
+      <w:pPr>
+        <w:pStyle w:val="Standard"/>
+      </w:pPr>
+      <w:r>
+        <w:rPr>
+          <w:b/>
+        </w:rPr>
+        <w:t>Game Summary:</w:t>
       </w:r>
       <w:r>
         <w:t xml:space="preserve"> </w:t>
       </w:r>
       <w:r>
-        <w:rPr>
-          <w:lang w:val="en-CA"/>
-        </w:rPr>
-        <w:t>Rated E (or T, depending on quests)</w:t>
-      </w:r>
-    </w:p>
-    <w:p>
-      <w:pPr>
-        <w:pStyle w:val="Standard"/>
-        <w:rPr>
-          <w:lang w:val="en-CA"/>
-        </w:rPr>
-      </w:pPr>
-      <w:r>
-        <w:rPr>
-          <w:b/>
-        </w:rPr>
-        <w:t>Controls:</w:t>
+        <w:t>Adventure Guild places the player in the role of managing a guild of adventurers. Create your Hero and send them on adventures for fame and riches. Slowly more adventurers will join you and more quests can be undertaken.</w:t>
+      </w:r>
+      <w:r>
+        <w:t xml:space="preserve"> Each quest is timed, the more challenging ones requiring higher level adventurers, more time, and even special skills.</w:t>
+      </w:r>
+      <w:r>
+        <w:t xml:space="preserve"> Collect resources on the quests to upgrade the Guildhall and unlock even more amazing quests.</w:t>
+      </w:r>
+    </w:p>
+    <w:p>
+      <w:pPr>
+        <w:pStyle w:val="Standard"/>
+      </w:pPr>
+    </w:p>
+    <w:p>
+      <w:pPr>
+        <w:pStyle w:val="Standard"/>
+        <w:rPr>
+          <w:b/>
+        </w:rPr>
+      </w:pPr>
+      <w:r>
+        <w:rPr>
+          <w:b/>
+        </w:rPr>
+        <w:t>Core Player Experience:</w:t>
       </w:r>
       <w:r>
         <w:t xml:space="preserve"> </w:t>
       </w:r>
       <w:r>
-        <w:rPr>
-          <w:lang w:val="en-CA"/>
-        </w:rPr>
-        <w:t>Touch screen</w:t>
-      </w:r>
-    </w:p>
-    <w:p>
-      <w:pPr>
-        <w:pStyle w:val="Standard"/>
-        <w:rPr>
-          <w:lang w:val="en-CA"/>
-        </w:rPr>
-      </w:pPr>
-      <w:r>
-        <w:rPr>
-          <w:b/>
-        </w:rPr>
-        <w:t>Thematic Setting:</w:t>
-      </w:r>
-      <w:r>
-        <w:t xml:space="preserve"> Medieval Fantasy / Knights &amp; Monsters / Magic</w:t>
-      </w:r>
-    </w:p>
-    <w:p>
-      <w:pPr>
-        <w:pStyle w:val="Standard"/>
-        <w:rPr>
-          <w:lang w:val="en-CA"/>
-        </w:rPr>
-      </w:pPr>
-      <w:r>
-        <w:rPr>
-          <w:b/>
-        </w:rPr>
-        <w:t>Tech Stack:</w:t>
-      </w:r>
-      <w:r>
-        <w:t xml:space="preserve"> Unity 201</w:t>
-      </w:r>
-      <w:r>
-        <w:rPr>
-          <w:lang w:val="en-CA"/>
-        </w:rPr>
-        <w:t>9.4</w:t>
-      </w:r>
-      <w:r>
-        <w:t>, Asset Store for UI</w:t>
-      </w:r>
-      <w:r>
-        <w:rPr>
-          <w:lang w:val="en-CA"/>
-        </w:rPr>
-        <w:t xml:space="preserve"> assets, Assets for SFX and music</w:t>
-      </w:r>
-    </w:p>
-    <w:p>
-      <w:pPr>
-        <w:pStyle w:val="Standard"/>
-        <w:rPr>
-          <w:lang w:val="en-CA"/>
-        </w:rPr>
-      </w:pPr>
-      <w:r>
-        <w:rPr>
-          <w:b/>
-        </w:rPr>
-        <w:t>Platform(s):</w:t>
+        <w:t>Menu based management sim</w:t>
+      </w:r>
+    </w:p>
+    <w:p>
+      <w:pPr>
+        <w:pStyle w:val="Standard"/>
+      </w:pPr>
+      <w:r>
+        <w:rPr>
+          <w:b/>
+        </w:rPr>
+        <w:t>Central Story Theme:</w:t>
+      </w:r>
+      <w:r>
+        <w:t xml:space="preserve"> Hero </w:t>
+      </w:r>
+      <w:r>
+        <w:t xml:space="preserve">gains renown and builds an adventuring guild with many </w:t>
+      </w:r>
+      <w:r>
+        <w:t xml:space="preserve">NPC </w:t>
+      </w:r>
+      <w:r>
+        <w:t>members.</w:t>
+      </w:r>
+    </w:p>
+    <w:p>
+      <w:pPr>
+        <w:pStyle w:val="Standard"/>
+      </w:pPr>
+      <w:r>
+        <w:rPr>
+          <w:b/>
+        </w:rPr>
+        <w:t>Design Pillar:</w:t>
       </w:r>
       <w:r>
         <w:t xml:space="preserve"> </w:t>
       </w:r>
       <w:r>
-        <w:rPr>
-          <w:lang w:val="en-CA"/>
-        </w:rPr>
-        <w:t>Google Play Store, iOS Store</w:t>
-      </w:r>
-    </w:p>
-    <w:p>
-      <w:pPr>
-        <w:pStyle w:val="Standard"/>
-        <w:rPr>
-          <w:b/>
-        </w:rPr>
-      </w:pPr>
-      <w:r>
-        <w:rPr>
-          <w:b/>
-        </w:rPr>
-        <w:t>MVP Game Moment:</w:t>
+        <w:t>Play at work, little time commitment.</w:t>
+      </w:r>
+    </w:p>
+    <w:p>
+      <w:pPr>
+        <w:pStyle w:val="Standard"/>
+      </w:pPr>
+      <w:r>
+        <w:rPr>
+          <w:b/>
+        </w:rPr>
+        <w:t>Remarkability:</w:t>
+      </w:r>
+      <w:r>
+        <w:t xml:space="preserve"> Engaging </w:t>
+      </w:r>
+      <w:r>
+        <w:t>quests and addictive loop.</w:t>
+      </w:r>
+    </w:p>
+    <w:p>
+      <w:pPr>
+        <w:pStyle w:val="Standard"/>
+      </w:pPr>
+    </w:p>
+    <w:p>
+      <w:pPr>
+        <w:pStyle w:val="Standard"/>
+      </w:pPr>
+      <w:r>
+        <w:rPr>
+          <w:b/>
+        </w:rPr>
+        <w:t>Anticipated Steam Early Access Launch date:</w:t>
       </w:r>
       <w:r>
         <w:t xml:space="preserve"> </w:t>
       </w:r>
       <w:r>
-        <w:rPr>
-          <w:lang w:val="en-CA"/>
-        </w:rPr>
-        <w:t>Sending your hero on a quest and reading the incidental updates until they return and claim their reward! (1 minute)</w:t>
-      </w:r>
-    </w:p>
-    <w:p>
-      <w:pPr>
-        <w:pStyle w:val="Standard"/>
-        <w:rPr>
-          <w:b/>
-        </w:rPr>
-      </w:pPr>
-    </w:p>
-    <w:p>
-      <w:pPr>
-        <w:pStyle w:val="Standard"/>
-        <w:rPr>
-          <w:lang w:val="en-CA"/>
-        </w:rPr>
-      </w:pPr>
-      <w:r>
-        <w:rPr>
-          <w:b/>
-        </w:rPr>
-        <w:t>Game Summary:</w:t>
-      </w:r>
-      <w:r>
-        <w:t xml:space="preserve"> </w:t>
-      </w:r>
-      <w:r>
-        <w:rPr>
-          <w:lang w:val="en-CA"/>
-        </w:rPr>
-        <w:t>Adventure Guild places the player in the role of managing a guild of adventurers. Create your Hero and send them on adventures for fame and riches. Slowly more adventurers will join you and more quests can be undertaken.</w:t>
-      </w:r>
-      <w:r>
-        <w:rPr>
-          <w:lang w:val="en-CA"/>
-        </w:rPr>
-        <w:t xml:space="preserve"> Each quest is timed, the more challenging ones requiring higher level adventurers, more time, and even special skills.</w:t>
-      </w:r>
-      <w:r>
-        <w:rPr>
-          <w:lang w:val="en-CA"/>
-        </w:rPr>
-        <w:t xml:space="preserve"> Collect resources on the quests to upgrade the Guildhall and unlock even more amazing quests.</w:t>
-      </w:r>
-    </w:p>
-    <w:p>
-      <w:pPr>
-        <w:pStyle w:val="Standard"/>
-      </w:pPr>
-    </w:p>
-    <w:p>
-      <w:pPr>
-        <w:pStyle w:val="Standard"/>
-        <w:rPr>
-          <w:b/>
-          <w:lang w:val="en-CA"/>
-        </w:rPr>
-      </w:pPr>
-      <w:r>
-        <w:rPr>
-          <w:b/>
-        </w:rPr>
-        <w:t>Core Player Experience:</w:t>
-      </w:r>
-      <w:r>
-        <w:t xml:space="preserve"> </w:t>
-      </w:r>
-      <w:r>
-        <w:rPr>
-          <w:lang w:val="en-CA"/>
-        </w:rPr>
-        <w:t>Menu based management sim</w:t>
-      </w:r>
-    </w:p>
-    <w:p>
-      <w:pPr>
-        <w:pStyle w:val="Standard"/>
-        <w:rPr>
-          <w:lang w:val="en-CA"/>
-        </w:rPr>
-      </w:pPr>
-      <w:r>
-        <w:rPr>
-          <w:b/>
-        </w:rPr>
-        <w:t>Central Story Theme:</w:t>
-      </w:r>
-      <w:r>
-        <w:t xml:space="preserve"> Hero </w:t>
-      </w:r>
-      <w:r>
-        <w:rPr>
-          <w:lang w:val="en-CA"/>
-        </w:rPr>
-        <w:t xml:space="preserve">gains renown and builds an adventuring guild with many </w:t>
-      </w:r>
-      <w:r>
-        <w:rPr>
-          <w:lang w:val="en-CA"/>
-        </w:rPr>
-        <w:t xml:space="preserve">NPC </w:t>
-      </w:r>
-      <w:r>
-        <w:rPr>
-          <w:lang w:val="en-CA"/>
-        </w:rPr>
-        <w:t>members.</w:t>
-      </w:r>
-    </w:p>
-    <w:p>
-      <w:pPr>
-        <w:pStyle w:val="Standard"/>
-        <w:rPr>
-          <w:lang w:val="en-CA"/>
-        </w:rPr>
-      </w:pPr>
-      <w:r>
-        <w:rPr>
-          <w:b/>
-        </w:rPr>
-        <w:t>Design Pillar:</w:t>
-      </w:r>
-      <w:r>
-        <w:t xml:space="preserve"> </w:t>
-      </w:r>
-      <w:r>
-        <w:rPr>
-          <w:lang w:val="en-CA"/>
-        </w:rPr>
-        <w:t>Play at work, little time commitment.</w:t>
-      </w:r>
-    </w:p>
-    <w:p>
-      <w:pPr>
-        <w:pStyle w:val="Standard"/>
-        <w:rPr>
-          <w:lang w:val="en-CA"/>
-        </w:rPr>
-      </w:pPr>
-      <w:r>
-        <w:rPr>
-          <w:b/>
-        </w:rPr>
-        <w:t>Remarkability:</w:t>
-      </w:r>
-      <w:r>
-        <w:t xml:space="preserve"> Engaging </w:t>
-      </w:r>
-      <w:r>
-        <w:rPr>
-          <w:lang w:val="en-CA"/>
-        </w:rPr>
-        <w:t>quests and addictive loop.</w:t>
-      </w:r>
-    </w:p>
-    <w:p>
-      <w:pPr>
-        <w:pStyle w:val="Standard"/>
-      </w:pPr>
-    </w:p>
-    <w:p>
-      <w:pPr>
-        <w:pStyle w:val="Standard"/>
-        <w:rPr>
-          <w:lang w:val="en-CA"/>
-        </w:rPr>
-      </w:pPr>
-      <w:r>
-        <w:rPr>
-          <w:b/>
-        </w:rPr>
-        <w:t>Anticipated Steam Early Access Launch date:</w:t>
-      </w:r>
-      <w:r>
-        <w:t xml:space="preserve"> </w:t>
-      </w:r>
-      <w:r>
-        <w:rPr>
-          <w:lang w:val="en-CA"/>
-        </w:rPr>
         <w:t>Holiday 2020</w:t>
       </w:r>
     </w:p>
@@ -600,7 +472,6 @@
       <w:r>
         <w:rPr>
           <w:b/>
-          <w:lang w:val="en-CA"/>
         </w:rPr>
         <w:t xml:space="preserve"> (To-Do)</w:t>
       </w:r>
@@ -620,9 +491,6 @@
         </w:numPr>
       </w:pPr>
       <w:r>
-        <w:rPr>
-          <w:lang w:val="en-CA"/>
-        </w:rPr>
         <w:t>Quest time</w:t>
       </w:r>
     </w:p>
@@ -635,9 +503,6 @@
         </w:numPr>
       </w:pPr>
       <w:r>
-        <w:rPr>
-          <w:lang w:val="en-CA"/>
-        </w:rPr>
         <w:t>Rewards</w:t>
       </w:r>
     </w:p>
@@ -650,32 +515,22 @@
         </w:numPr>
       </w:pPr>
       <w:r>
-        <w:rPr>
-          <w:lang w:val="en-CA"/>
-        </w:rPr>
         <w:t>Persistent data</w:t>
       </w:r>
     </w:p>
     <w:p>
       <w:pPr>
         <w:pStyle w:val="Standard"/>
-        <w:rPr>
-          <w:lang w:val="en-CA"/>
-        </w:rPr>
-      </w:pPr>
-    </w:p>
-    <w:p>
-      <w:pPr>
-        <w:pStyle w:val="Standard"/>
-        <w:rPr>
-          <w:lang w:val="en-CA"/>
-        </w:rPr>
+      </w:pPr>
+    </w:p>
+    <w:p>
+      <w:pPr>
+        <w:pStyle w:val="Standard"/>
       </w:pPr>
       <w:r>
         <w:rPr>
           <w:b/>
           <w:bCs/>
-          <w:lang w:val="en-CA"/>
         </w:rPr>
         <w:t>Additional Tasks:</w:t>
       </w:r>
@@ -687,15 +542,15 @@
           <w:ilvl w:val="0"/>
           <w:numId w:val="3"/>
         </w:numPr>
-        <w:rPr>
-          <w:lang w:val="en-CA"/>
-        </w:rPr>
-      </w:pPr>
-      <w:r>
-        <w:rPr>
-          <w:lang w:val="en-CA"/>
-        </w:rPr>
-        <w:t>Create quests</w:t>
+      </w:pPr>
+      <w:r>
+        <w:t>Create</w:t>
+      </w:r>
+      <w:r>
+        <w:t xml:space="preserve"> more</w:t>
+      </w:r>
+      <w:r>
+        <w:t xml:space="preserve"> quests</w:t>
       </w:r>
     </w:p>
     <w:p>
@@ -705,15 +560,15 @@
           <w:ilvl w:val="0"/>
           <w:numId w:val="3"/>
         </w:numPr>
-        <w:rPr>
-          <w:lang w:val="en-CA"/>
-        </w:rPr>
-      </w:pPr>
-      <w:r>
-        <w:rPr>
-          <w:lang w:val="en-CA"/>
-        </w:rPr>
-        <w:t>Create adventurer names</w:t>
+      </w:pPr>
+      <w:r>
+        <w:t>Create</w:t>
+      </w:r>
+      <w:r>
+        <w:t xml:space="preserve"> more</w:t>
+      </w:r>
+      <w:r>
+        <w:t xml:space="preserve"> adventurer names</w:t>
       </w:r>
     </w:p>
     <w:p>
@@ -723,14 +578,26 @@
           <w:ilvl w:val="0"/>
           <w:numId w:val="3"/>
         </w:numPr>
-        <w:rPr>
-          <w:lang w:val="en-CA"/>
-        </w:rPr>
-      </w:pPr>
-      <w:r>
-        <w:rPr>
-          <w:lang w:val="en-CA"/>
-        </w:rPr>
+      </w:pPr>
+      <w:r>
+        <w:t xml:space="preserve">Create </w:t>
+      </w:r>
+      <w:r>
+        <w:t xml:space="preserve">and implement </w:t>
+      </w:r>
+      <w:r>
+        <w:t>incidental events</w:t>
+      </w:r>
+    </w:p>
+    <w:p>
+      <w:pPr>
+        <w:pStyle w:val="Standard"/>
+        <w:numPr>
+          <w:ilvl w:val="0"/>
+          <w:numId w:val="3"/>
+        </w:numPr>
+      </w:pPr>
+      <w:r>
         <w:t>Skill system for adventurers</w:t>
       </w:r>
     </w:p>
@@ -1076,15 +943,6 @@
   </w:abstractNum>
   <w:num w:numId="1">
     <w:abstractNumId w:val="2"/>
-    <w:lvlOverride w:ilvl="0"/>
-    <w:lvlOverride w:ilvl="1"/>
-    <w:lvlOverride w:ilvl="2"/>
-    <w:lvlOverride w:ilvl="3"/>
-    <w:lvlOverride w:ilvl="4"/>
-    <w:lvlOverride w:ilvl="5"/>
-    <w:lvlOverride w:ilvl="6"/>
-    <w:lvlOverride w:ilvl="7"/>
-    <w:lvlOverride w:ilvl="8"/>
   </w:num>
   <w:num w:numId="2">
     <w:abstractNumId w:val="1"/>

</xml_diff>